<commit_message>
Finished the sections for the deliverable.
</commit_message>
<xml_diff>
--- a/Deliverables/TestReport.docx
+++ b/Deliverables/TestReport.docx
@@ -940,28 +940,12 @@
         <w:rPr>
           <w:rFonts w:ascii="Arial" w:hAnsi="Arial"/>
         </w:rPr>
-        <w:t>4</w:t>
-      </w:r>
-      <w:r>
-        <w:rPr>
-          <w:rFonts w:ascii="Arial" w:hAnsi="Arial"/>
-        </w:rPr>
-        <w:t xml:space="preserve">- </w:t>
-      </w:r>
-      <w:r>
-        <w:rPr>
-          <w:rFonts w:ascii="Arial" w:hAnsi="Arial"/>
-        </w:rPr>
-        <w:t>Appendix b: Group Log</w:t>
+        <w:t>4- Appendix b: Group Log</w:t>
       </w:r>
       <w:r>
         <w:tab/>
-      </w:r>
-      <w:r>
         <w:t>8</w:t>
       </w:r>
-      <w:bookmarkStart w:id="11" w:name="_GoBack"/>
-      <w:bookmarkEnd w:id="11"/>
     </w:p>
     <w:p>
       <w:pPr>
@@ -1025,6 +1009,7 @@
           <w:rFonts w:ascii="Arial" w:hAnsi="Arial"/>
           <w:color w:val="FFFFFF"/>
         </w:rPr>
+        <w:lastRenderedPageBreak/>
         <w:t>SOFTWARE TEST PLAN</w:t>
       </w:r>
     </w:p>
@@ -1336,7 +1321,21 @@
         <w:rPr>
           <w:rFonts w:eastAsia="Times New Roman"/>
         </w:rPr>
-        <w:t xml:space="preserve"> If issue are found the group will record the issue that they found as well as explain the scenario in which it happened and what they were trying to do while it happened.</w:t>
+        <w:t xml:space="preserve"> If issue </w:t>
+      </w:r>
+      <w:proofErr w:type="gramStart"/>
+      <w:r>
+        <w:rPr>
+          <w:rFonts w:eastAsia="Times New Roman"/>
+        </w:rPr>
+        <w:t>are</w:t>
+      </w:r>
+      <w:proofErr w:type="gramEnd"/>
+      <w:r>
+        <w:rPr>
+          <w:rFonts w:eastAsia="Times New Roman"/>
+        </w:rPr>
+        <w:t xml:space="preserve"> found the group will record the issue that they found as well as explain the scenario in which it happened and what they were trying to do while it happened.</w:t>
       </w:r>
       <w:r>
         <w:rPr>
@@ -1470,6 +1469,7 @@
           <w:noProof/>
           <w:color w:val="000000" w:themeColor="text1"/>
         </w:rPr>
+        <w:lastRenderedPageBreak/>
         <w:drawing>
           <wp:inline distT="0" distB="0" distL="0" distR="0" wp14:anchorId="1CF937D8" wp14:editId="1FE013D7">
             <wp:extent cx="6121400" cy="4000500"/>
@@ -1595,6 +1595,7 @@
           <w:color w:val="FFFFFF"/>
           <w:u w:val="single"/>
         </w:rPr>
+        <w:lastRenderedPageBreak/>
         <w:t>STATIC V &amp; V</w:t>
       </w:r>
     </w:p>
@@ -2156,6 +2157,7 @@
           <w:rFonts w:ascii="Arial" w:hAnsi="Arial"/>
           <w:color w:val="FFFFFF"/>
         </w:rPr>
+        <w:lastRenderedPageBreak/>
         <w:t>2.2 RESULTS AND FOLLOW UP</w:t>
       </w:r>
     </w:p>
@@ -2579,7 +2581,11 @@
         <w:t xml:space="preserve"> Rework and Follow Up: </w:t>
       </w:r>
       <w:r>
-        <w:t xml:space="preserve">Going off our instructor and peer feedback from testing day as well as our inspection groups report we could revamp our program to make it more consistent with the requirements of our prospective users. We fixed our buggy undo button as well as implemented clearer and better themes to allow for an easier viewing experience. We continued to develop our program with these considerations and new requirements in mind while furthering the usability of this program. </w:t>
+        <w:t xml:space="preserve">Going off our instructor and peer feedback from testing day as well as our inspection groups report we could revamp our program to make it more consistent with the requirements of our prospective users. We fixed our buggy undo button as well as implemented clearer and better themes to allow for an easier viewing experience. We continued to develop our </w:t>
+      </w:r>
+      <w:r>
+        <w:lastRenderedPageBreak/>
+        <w:t xml:space="preserve">program with these considerations and new requirements in mind while furthering the usability of this program. </w:t>
       </w:r>
       <w:r>
         <w:br/>
@@ -2824,6 +2830,7 @@
           <w:rFonts w:ascii="Arial" w:hAnsi="Arial"/>
           <w:color w:val="FFFFFF"/>
         </w:rPr>
+        <w:lastRenderedPageBreak/>
         <w:t>3 DYNAMIC V &amp; V</w:t>
       </w:r>
     </w:p>
@@ -3466,6 +3473,7 @@
         <w:rPr>
           <w:rFonts w:ascii="Times New Roman" w:hAnsi="Times New Roman" w:cs="Times New Roman"/>
         </w:rPr>
+        <w:lastRenderedPageBreak/>
         <w:t xml:space="preserve">3.2 </w:t>
       </w:r>
       <w:r>
@@ -3721,153 +3729,147 @@
     </w:p>
     <w:p>
       <w:pPr>
-        <w:pStyle w:val="template"/>
-        <w:rPr>
-          <w:rFonts w:ascii="Times New Roman" w:hAnsi="Times New Roman" w:cs="Times New Roman"/>
-        </w:rPr>
-      </w:pPr>
-    </w:p>
-    <w:p>
-      <w:pPr>
-        <w:pStyle w:val="template"/>
-        <w:rPr>
-          <w:rFonts w:ascii="Times New Roman" w:hAnsi="Times New Roman" w:cs="Times New Roman"/>
-        </w:rPr>
-      </w:pPr>
-    </w:p>
-    <w:p>
-      <w:pPr>
-        <w:pStyle w:val="template"/>
-        <w:rPr>
-          <w:rFonts w:ascii="Times New Roman" w:hAnsi="Times New Roman" w:cs="Times New Roman"/>
-        </w:rPr>
-      </w:pPr>
-    </w:p>
-    <w:p>
-      <w:pPr>
-        <w:pStyle w:val="template"/>
-        <w:rPr>
-          <w:rFonts w:ascii="Times New Roman" w:hAnsi="Times New Roman" w:cs="Times New Roman"/>
-        </w:rPr>
-      </w:pPr>
-    </w:p>
-    <w:p>
-      <w:pPr>
-        <w:pStyle w:val="template"/>
-        <w:rPr>
-          <w:rFonts w:ascii="Times New Roman" w:hAnsi="Times New Roman" w:cs="Times New Roman"/>
-        </w:rPr>
-      </w:pPr>
-    </w:p>
-    <w:p>
-      <w:pPr>
-        <w:pStyle w:val="template"/>
-        <w:rPr>
-          <w:rFonts w:ascii="Times New Roman" w:hAnsi="Times New Roman" w:cs="Times New Roman"/>
-        </w:rPr>
-      </w:pPr>
-    </w:p>
-    <w:p>
-      <w:pPr>
-        <w:pStyle w:val="template"/>
-        <w:rPr>
-          <w:rFonts w:ascii="Times New Roman" w:hAnsi="Times New Roman" w:cs="Times New Roman"/>
-        </w:rPr>
-      </w:pPr>
-    </w:p>
-    <w:p>
-      <w:pPr>
-        <w:pStyle w:val="template"/>
-        <w:rPr>
-          <w:rFonts w:ascii="Times New Roman" w:hAnsi="Times New Roman" w:cs="Times New Roman"/>
-        </w:rPr>
-      </w:pPr>
-    </w:p>
-    <w:p>
-      <w:pPr>
-        <w:pStyle w:val="template"/>
-        <w:rPr>
-          <w:rFonts w:ascii="Times New Roman" w:hAnsi="Times New Roman" w:cs="Times New Roman"/>
-        </w:rPr>
-      </w:pPr>
-    </w:p>
-    <w:p>
-      <w:pPr>
-        <w:pStyle w:val="template"/>
-        <w:jc w:val="both"/>
-        <w:rPr>
-          <w:rFonts w:ascii="Times New Roman" w:hAnsi="Times New Roman" w:cs="Times New Roman"/>
-          <w:i w:val="0"/>
-        </w:rPr>
-      </w:pPr>
-    </w:p>
-    <w:p>
-      <w:pPr>
-        <w:pStyle w:val="template"/>
-        <w:jc w:val="both"/>
-        <w:rPr>
-          <w:rFonts w:ascii="Times New Roman" w:hAnsi="Times New Roman" w:cs="Times New Roman"/>
-          <w:i w:val="0"/>
-        </w:rPr>
-      </w:pPr>
-    </w:p>
-    <w:p>
-      <w:pPr>
-        <w:pStyle w:val="template"/>
-        <w:jc w:val="both"/>
-        <w:rPr>
-          <w:rFonts w:ascii="Times New Roman" w:hAnsi="Times New Roman" w:cs="Times New Roman"/>
-          <w:i w:val="0"/>
-        </w:rPr>
-      </w:pPr>
-    </w:p>
-    <w:p>
-      <w:pPr>
-        <w:pStyle w:val="template"/>
-        <w:jc w:val="both"/>
-        <w:rPr>
-          <w:rFonts w:ascii="Times New Roman" w:hAnsi="Times New Roman" w:cs="Times New Roman"/>
-          <w:i w:val="0"/>
-        </w:rPr>
-      </w:pPr>
-    </w:p>
-    <w:p>
-      <w:pPr>
-        <w:pStyle w:val="template"/>
-        <w:jc w:val="both"/>
-        <w:rPr>
-          <w:rFonts w:ascii="Times New Roman" w:hAnsi="Times New Roman" w:cs="Times New Roman"/>
-          <w:i w:val="0"/>
-        </w:rPr>
-      </w:pPr>
-    </w:p>
-    <w:p>
-      <w:pPr>
-        <w:pStyle w:val="template"/>
-        <w:jc w:val="both"/>
-        <w:rPr>
-          <w:rFonts w:ascii="Times New Roman" w:hAnsi="Times New Roman" w:cs="Times New Roman"/>
-          <w:i w:val="0"/>
-        </w:rPr>
-      </w:pPr>
-    </w:p>
-    <w:p>
-      <w:pPr>
-        <w:pStyle w:val="template"/>
-        <w:jc w:val="both"/>
-        <w:rPr>
-          <w:rFonts w:ascii="Times New Roman" w:hAnsi="Times New Roman" w:cs="Times New Roman"/>
-          <w:i w:val="0"/>
-        </w:rPr>
-      </w:pPr>
-    </w:p>
-    <w:p>
-      <w:bookmarkStart w:id="12" w:name="_Toc439994696"/>
-    </w:p>
-    <w:p/>
-    <w:p/>
-    <w:p/>
-    <w:p/>
+        <w:rPr>
+          <w:lang w:bidi="he-IL"/>
+        </w:rPr>
+      </w:pPr>
+      <w:r>
+        <w:rPr>
+          <w:lang w:bidi="he-IL"/>
+        </w:rPr>
+        <w:t>REQ 1.0 - The A.I. engine should process a move in a reasonable amount of time:</w:t>
+      </w:r>
+    </w:p>
+    <w:p>
+      <w:pPr>
+        <w:ind w:left="720"/>
+        <w:rPr>
+          <w:lang w:bidi="he-IL"/>
+        </w:rPr>
+      </w:pPr>
+      <w:r>
+        <w:rPr>
+          <w:lang w:bidi="he-IL"/>
+        </w:rPr>
+        <w:t xml:space="preserve">This requirement has not yet been met due to the fact of our A.I. system not being implemented </w:t>
+      </w:r>
+      <w:proofErr w:type="gramStart"/>
+      <w:r>
+        <w:rPr>
+          <w:lang w:bidi="he-IL"/>
+        </w:rPr>
+        <w:t>at this time</w:t>
+      </w:r>
+      <w:proofErr w:type="gramEnd"/>
+      <w:r>
+        <w:rPr>
+          <w:lang w:bidi="he-IL"/>
+        </w:rPr>
+        <w:t>. We will try to progress with this to meet the requirement before the final date.</w:t>
+      </w:r>
+    </w:p>
+    <w:p>
+      <w:pPr>
+        <w:rPr>
+          <w:lang w:bidi="he-IL"/>
+        </w:rPr>
+      </w:pPr>
+    </w:p>
+    <w:p>
+      <w:pPr>
+        <w:rPr>
+          <w:lang w:bidi="he-IL"/>
+        </w:rPr>
+      </w:pPr>
+      <w:r>
+        <w:rPr>
+          <w:lang w:bidi="he-IL"/>
+        </w:rPr>
+        <w:t>REQ 2.0 – Every move made by the user will be processed instantaneously:</w:t>
+      </w:r>
+    </w:p>
+    <w:p>
+      <w:pPr>
+        <w:ind w:left="720"/>
+        <w:rPr>
+          <w:lang w:bidi="he-IL"/>
+        </w:rPr>
+      </w:pPr>
+      <w:r>
+        <w:rPr>
+          <w:lang w:bidi="he-IL"/>
+        </w:rPr>
+        <w:t>With the current program, the user can make a move using the GUI and have it instantaneously processed and carried out. There is no lag time between the user’s interaction and the actual event happening on the board.</w:t>
+      </w:r>
+    </w:p>
+    <w:p>
+      <w:pPr>
+        <w:rPr>
+          <w:lang w:bidi="he-IL"/>
+        </w:rPr>
+      </w:pPr>
+    </w:p>
+    <w:p>
+      <w:pPr>
+        <w:rPr>
+          <w:lang w:bidi="he-IL"/>
+        </w:rPr>
+      </w:pPr>
+      <w:r>
+        <w:rPr>
+          <w:lang w:bidi="he-IL"/>
+        </w:rPr>
+        <w:t>REQ 3.0 – The game should load in less than three seconds:</w:t>
+      </w:r>
+    </w:p>
+    <w:p>
+      <w:pPr>
+        <w:ind w:left="720"/>
+        <w:rPr>
+          <w:lang w:bidi="he-IL"/>
+        </w:rPr>
+      </w:pPr>
+      <w:r>
+        <w:rPr>
+          <w:lang w:bidi="he-IL"/>
+        </w:rPr>
+        <w:t>Our program currently loads and does not have a stall in the process while trying to open, there is no lag time which allows for the game to load in under 3 seconds. This accomplishes this requirement even though we have extensive code it still loads instantaneously.</w:t>
+      </w:r>
+    </w:p>
+    <w:p>
+      <w:pPr>
+        <w:rPr>
+          <w:lang w:bidi="he-IL"/>
+        </w:rPr>
+      </w:pPr>
+    </w:p>
+    <w:p>
+      <w:pPr>
+        <w:rPr>
+          <w:lang w:bidi="he-IL"/>
+        </w:rPr>
+      </w:pPr>
+      <w:r>
+        <w:rPr>
+          <w:lang w:bidi="he-IL"/>
+        </w:rPr>
+        <w:t>REQ 4.0 – Changing themes will be instantaneous:</w:t>
+      </w:r>
+    </w:p>
+    <w:p>
+      <w:pPr>
+        <w:ind w:left="720"/>
+        <w:rPr>
+          <w:lang w:bidi="he-IL"/>
+        </w:rPr>
+      </w:pPr>
+      <w:r>
+        <w:rPr>
+          <w:lang w:bidi="he-IL"/>
+        </w:rPr>
+        <w:t>Our button that changes themes is under the options menu, when clicked this will change the theme of the board to the second option. This action happens instantaneously when the button is clicked, there is no lag time for this command.</w:t>
+      </w:r>
+    </w:p>
     <w:p>
       <w:pPr>
         <w:rPr>
@@ -3878,6 +3880,7 @@
           <w:szCs w:val="22"/>
         </w:rPr>
       </w:pPr>
+      <w:bookmarkStart w:id="11" w:name="_Toc439994696"/>
     </w:p>
     <w:p>
       <w:pPr>
@@ -3889,32 +3892,50 @@
           <w:right w:val="single" w:sz="4" w:space="4" w:color="auto"/>
         </w:pBdr>
         <w:shd w:val="clear" w:color="auto" w:fill="4C4C4C"/>
+        <w:jc w:val="center"/>
         <w:rPr>
           <w:rFonts w:ascii="Arial" w:hAnsi="Arial"/>
           <w:color w:val="FFFFFF"/>
         </w:rPr>
       </w:pPr>
-      <w:bookmarkStart w:id="13" w:name="_Toc439994698"/>
-      <w:bookmarkStart w:id="14" w:name="_Toc113291714"/>
-      <w:bookmarkStart w:id="15" w:name="_Toc339013215"/>
-      <w:bookmarkEnd w:id="12"/>
+      <w:bookmarkStart w:id="12" w:name="_Toc439994698"/>
+      <w:bookmarkStart w:id="13" w:name="_Toc113291714"/>
+      <w:bookmarkStart w:id="14" w:name="_Toc339013215"/>
+      <w:bookmarkEnd w:id="11"/>
       <w:r>
         <w:rPr>
           <w:rFonts w:ascii="Arial" w:hAnsi="Arial"/>
           <w:color w:val="FFFFFF"/>
         </w:rPr>
-        <w:t>Appendix B</w:t>
-      </w:r>
-      <w:bookmarkEnd w:id="13"/>
+        <w:lastRenderedPageBreak/>
+        <w:t>4</w:t>
+      </w:r>
+      <w:bookmarkStart w:id="15" w:name="_GoBack"/>
+      <w:bookmarkEnd w:id="15"/>
       <w:r>
         <w:rPr>
           <w:rFonts w:ascii="Arial" w:hAnsi="Arial"/>
           <w:color w:val="FFFFFF"/>
         </w:rPr>
+        <w:t xml:space="preserve"> </w:t>
+      </w:r>
+      <w:r>
+        <w:rPr>
+          <w:rFonts w:ascii="Arial" w:hAnsi="Arial"/>
+          <w:color w:val="FFFFFF"/>
+        </w:rPr>
+        <w:t>Appendix B</w:t>
+      </w:r>
+      <w:bookmarkEnd w:id="12"/>
+      <w:r>
+        <w:rPr>
+          <w:rFonts w:ascii="Arial" w:hAnsi="Arial"/>
+          <w:color w:val="FFFFFF"/>
+        </w:rPr>
         <w:t xml:space="preserve"> - Group Log</w:t>
       </w:r>
+      <w:bookmarkEnd w:id="13"/>
       <w:bookmarkEnd w:id="14"/>
-      <w:bookmarkEnd w:id="15"/>
     </w:p>
     <w:p/>
     <w:tbl>
@@ -4162,13 +4183,31 @@
                 <w:bCs/>
               </w:rPr>
             </w:pPr>
+            <w:proofErr w:type="spellStart"/>
             <w:r>
               <w:rPr>
                 <w:b/>
                 <w:bCs/>
               </w:rPr>
-              <w:t>Nazar Stelamkh</w:t>
+              <w:t>Nazar</w:t>
             </w:r>
+            <w:proofErr w:type="spellEnd"/>
+            <w:r>
+              <w:rPr>
+                <w:b/>
+                <w:bCs/>
+              </w:rPr>
+              <w:t xml:space="preserve"> </w:t>
+            </w:r>
+            <w:proofErr w:type="spellStart"/>
+            <w:r>
+              <w:rPr>
+                <w:b/>
+                <w:bCs/>
+              </w:rPr>
+              <w:t>Stelamkh</w:t>
+            </w:r>
+            <w:proofErr w:type="spellEnd"/>
           </w:p>
         </w:tc>
         <w:tc>
@@ -4349,7 +4388,10 @@
       <w:t xml:space="preserve"> </w:t>
     </w:r>
     <w:r>
-      <w:t>Design Document for Chess</w:t>
+      <w:t>Test Report</w:t>
+    </w:r>
+    <w:r>
+      <w:t xml:space="preserve"> for Chess</w:t>
     </w:r>
     <w:r>
       <w:tab/>
@@ -4398,7 +4440,13 @@
       <w:rPr>
         <w:sz w:val="24"/>
       </w:rPr>
-      <w:t xml:space="preserve"> Design Document </w:t>
+      <w:t xml:space="preserve"> Test Report</w:t>
+    </w:r>
+    <w:r>
+      <w:rPr>
+        <w:sz w:val="24"/>
+      </w:rPr>
+      <w:t xml:space="preserve"> </w:t>
     </w:r>
     <w:r>
       <w:t>for Chess</w:t>
@@ -4420,7 +4468,7 @@
       <w:fldChar w:fldCharType="separate"/>
     </w:r>
     <w:r>
-      <w:t>5</w:t>
+      <w:t>8</w:t>
     </w:r>
     <w:r>
       <w:fldChar w:fldCharType="end"/>

</xml_diff>